<commit_message>
Accepted WBA by Yo
</commit_message>
<xml_diff>
--- a/docs/WBA.docx
+++ b/docs/WBA.docx
@@ -510,10 +510,7 @@
               <w:jc w:val="center"/>
             </w:pPr>
             <w:r>
-              <w:t>Requirement</w:t>
-            </w:r>
-            <w:r>
-              <w:t xml:space="preserve"> 1,2,3,6</w:t>
+              <w:t>Requirement 1,2,3,6</w:t>
             </w:r>
           </w:p>
         </w:tc>
@@ -789,6 +786,12 @@
     <w:p/>
     <w:p/>
     <w:p>
+      <w:pPr>
+        <w:rPr>
+          <w:rFonts w:ascii="Roboto" w:hAnsi="Roboto"/>
+          <w:shd w:val="clear" w:color="auto" w:fill="FFFFFF"/>
+        </w:rPr>
+      </w:pPr>
       <w:r>
         <w:t xml:space="preserve">// </w:t>
       </w:r>
@@ -797,16 +800,64 @@
           <w:rFonts w:ascii="Roboto" w:hAnsi="Roboto"/>
           <w:shd w:val="clear" w:color="auto" w:fill="FFFFFF"/>
         </w:rPr>
-        <w:t>I accept this WBA</w:t>
+        <w:t>I accept this WBA – Tan Jia Wen</w:t>
+      </w:r>
+    </w:p>
+    <w:p>
+      <w:pPr>
+        <w:rPr>
+          <w:rFonts w:ascii="Roboto" w:hAnsi="Roboto"/>
+          <w:shd w:val="clear" w:color="auto" w:fill="FFFFFF"/>
+        </w:rPr>
+      </w:pPr>
+      <w:r>
+        <w:rPr>
+          <w:rFonts w:ascii="Roboto" w:hAnsi="Roboto"/>
+          <w:shd w:val="clear" w:color="auto" w:fill="FFFFFF"/>
+        </w:rPr>
+        <w:t>//</w:t>
       </w:r>
       <w:r>
         <w:rPr>
           <w:rFonts w:ascii="Roboto" w:hAnsi="Roboto"/>
           <w:shd w:val="clear" w:color="auto" w:fill="FFFFFF"/>
         </w:rPr>
-        <w:t xml:space="preserve"> – Tan Jia Wen</w:t>
+        <w:t xml:space="preserve"> </w:t>
       </w:r>
+      <w:r>
+        <w:rPr>
+          <w:rFonts w:ascii="Roboto" w:hAnsi="Roboto"/>
+          <w:shd w:val="clear" w:color="auto" w:fill="FFFFFF"/>
+        </w:rPr>
+        <w:t xml:space="preserve">I accept this WBA – </w:t>
+      </w:r>
+      <w:proofErr w:type="spellStart"/>
+      <w:r>
+        <w:rPr>
+          <w:rFonts w:ascii="Roboto" w:hAnsi="Roboto"/>
+          <w:shd w:val="clear" w:color="auto" w:fill="FFFFFF"/>
+        </w:rPr>
+        <w:t>Yo</w:t>
+      </w:r>
+      <w:proofErr w:type="spellEnd"/>
+      <w:r>
+        <w:rPr>
+          <w:rFonts w:ascii="Roboto" w:hAnsi="Roboto"/>
+          <w:shd w:val="clear" w:color="auto" w:fill="FFFFFF"/>
+        </w:rPr>
+        <w:t xml:space="preserve"> </w:t>
+      </w:r>
+      <w:proofErr w:type="spellStart"/>
+      <w:r>
+        <w:rPr>
+          <w:rFonts w:ascii="Roboto" w:hAnsi="Roboto"/>
+          <w:shd w:val="clear" w:color="auto" w:fill="FFFFFF"/>
+        </w:rPr>
+        <w:t>Kogure</w:t>
+      </w:r>
+      <w:proofErr w:type="spellEnd"/>
     </w:p>
+    <w:p/>
     <w:sectPr>
       <w:pgSz w:w="11906" w:h="16838"/>
       <w:pgMar w:top="1440" w:right="1440" w:bottom="1440" w:left="1440" w:header="708" w:footer="708" w:gutter="0"/>

</xml_diff>